<commit_message>
Update version in all source and documentation for 2023.06.11 bugfix release
</commit_message>
<xml_diff>
--- a/docs/TheriakDominoGuide.docx
+++ b/docs/TheriakDominoGuide.docx
@@ -270,7 +270,7 @@
           <w:sz w:val="32"/>
           <w:lang w:val="fr-CH"/>
         </w:rPr>
-        <w:t>06</w:t>
+        <w:t>11</w:t>
       </w:r>
       <w:r>
         <w:rPr>
@@ -5469,7 +5469,7 @@
         <w:rPr>
           <w:noProof/>
         </w:rPr>
-        <w:t>58</w:t>
+        <w:t>59</w:t>
       </w:r>
       <w:r>
         <w:rPr>
@@ -5589,7 +5589,7 @@
         <w:rPr>
           <w:noProof/>
         </w:rPr>
-        <w:t>60</w:t>
+        <w:t>61</w:t>
       </w:r>
       <w:r>
         <w:rPr>
@@ -5709,7 +5709,7 @@
         <w:rPr>
           <w:noProof/>
         </w:rPr>
-        <w:t>61</w:t>
+        <w:t>62</w:t>
       </w:r>
       <w:r>
         <w:rPr>
@@ -6910,7 +6910,13 @@
     </w:p>
     <w:p>
       <w:r>
-        <w:t>Releases as of 2023.03.16 are distributed and downloadable from the main Theriak-Domino Git Hub site:</w:t>
+        <w:t>Releases as of 2023.03.</w:t>
+      </w:r>
+      <w:r>
+        <w:t>0</w:t>
+      </w:r>
+      <w:r>
+        <w:t>6 are distributed and downloadable from the main Theriak-Domino Git Hub site:</w:t>
       </w:r>
       <w:r>
         <w:t xml:space="preserve"> </w:t>
@@ -40237,7 +40243,7 @@
           <v:shape id="_x0000_i1062" type="#_x0000_t75" alt="" style="width:4in;height:33.2pt;mso-width-percent:0;mso-height-percent:0;mso-width-percent:0;mso-height-percent:0" o:ole="" fillcolor="window">
             <v:imagedata r:id="rId12" o:title=""/>
           </v:shape>
-          <o:OLEObject Type="Embed" ProgID="Equation.3" ShapeID="_x0000_i1062" DrawAspect="Content" ObjectID="_1747502425" r:id="rId13"/>
+          <o:OLEObject Type="Embed" ProgID="Equation.3" ShapeID="_x0000_i1062" DrawAspect="Content" ObjectID="_1748011000" r:id="rId13"/>
         </w:object>
       </w:r>
     </w:p>
@@ -40997,7 +41003,7 @@
           <v:shape id="_x0000_i1061" type="#_x0000_t75" alt="" style="width:314.05pt;height:26.05pt;mso-width-percent:0;mso-height-percent:0;mso-width-percent:0;mso-height-percent:0" o:ole="">
             <v:imagedata r:id="rId14" o:title=""/>
           </v:shape>
-          <o:OLEObject Type="Embed" ProgID="Equation.3" ShapeID="_x0000_i1061" DrawAspect="Content" ObjectID="_1747502426" r:id="rId15"/>
+          <o:OLEObject Type="Embed" ProgID="Equation.3" ShapeID="_x0000_i1061" DrawAspect="Content" ObjectID="_1748011001" r:id="rId15"/>
         </w:object>
       </w:r>
     </w:p>
@@ -41016,7 +41022,7 @@
           <v:shape id="_x0000_i1060" type="#_x0000_t75" alt="" style="width:326.8pt;height:58.7pt;mso-width-percent:0;mso-height-percent:0;mso-width-percent:0;mso-height-percent:0" o:ole="">
             <v:imagedata r:id="rId16" o:title=""/>
           </v:shape>
-          <o:OLEObject Type="Embed" ProgID="Equation.3" ShapeID="_x0000_i1060" DrawAspect="Content" ObjectID="_1747502427" r:id="rId17"/>
+          <o:OLEObject Type="Embed" ProgID="Equation.3" ShapeID="_x0000_i1060" DrawAspect="Content" ObjectID="_1748011002" r:id="rId17"/>
         </w:object>
       </w:r>
     </w:p>
@@ -41030,7 +41036,7 @@
           <v:shape id="_x0000_i1059" type="#_x0000_t75" alt="" style="width:348.25pt;height:58.7pt;mso-width-percent:0;mso-height-percent:0;mso-width-percent:0;mso-height-percent:0" o:ole="">
             <v:imagedata r:id="rId18" o:title=""/>
           </v:shape>
-          <o:OLEObject Type="Embed" ProgID="Equation.3" ShapeID="_x0000_i1059" DrawAspect="Content" ObjectID="_1747502428" r:id="rId19"/>
+          <o:OLEObject Type="Embed" ProgID="Equation.3" ShapeID="_x0000_i1059" DrawAspect="Content" ObjectID="_1748011003" r:id="rId19"/>
         </w:object>
       </w:r>
     </w:p>
@@ -41115,7 +41121,7 @@
           <v:shape id="_x0000_i1058" type="#_x0000_t75" alt="" style="width:64.85pt;height:26.05pt;mso-width-percent:0;mso-height-percent:0;mso-width-percent:0;mso-height-percent:0" o:ole="">
             <v:imagedata r:id="rId20" o:title=""/>
           </v:shape>
-          <o:OLEObject Type="Embed" ProgID="Equation.3" ShapeID="_x0000_i1058" DrawAspect="Content" ObjectID="_1747502429" r:id="rId21"/>
+          <o:OLEObject Type="Embed" ProgID="Equation.3" ShapeID="_x0000_i1058" DrawAspect="Content" ObjectID="_1748011004" r:id="rId21"/>
         </w:object>
       </w:r>
     </w:p>
@@ -41217,7 +41223,7 @@
           <v:shape id="_x0000_i1057" type="#_x0000_t75" alt="" style="width:163.9pt;height:26.05pt;mso-width-percent:0;mso-height-percent:0;mso-width-percent:0;mso-height-percent:0" o:ole="">
             <v:imagedata r:id="rId22" o:title=""/>
           </v:shape>
-          <o:OLEObject Type="Embed" ProgID="Equation.3" ShapeID="_x0000_i1057" DrawAspect="Content" ObjectID="_1747502430" r:id="rId23"/>
+          <o:OLEObject Type="Embed" ProgID="Equation.3" ShapeID="_x0000_i1057" DrawAspect="Content" ObjectID="_1748011005" r:id="rId23"/>
         </w:object>
       </w:r>
     </w:p>
@@ -41274,7 +41280,7 @@
           <v:shape id="_x0000_i1056" type="#_x0000_t75" alt="" style="width:314.05pt;height:33.2pt;mso-width-percent:0;mso-height-percent:0;mso-width-percent:0;mso-height-percent:0" o:ole="">
             <v:imagedata r:id="rId24" o:title=""/>
           </v:shape>
-          <o:OLEObject Type="Embed" ProgID="Equation.3" ShapeID="_x0000_i1056" DrawAspect="Content" ObjectID="_1747502431" r:id="rId25"/>
+          <o:OLEObject Type="Embed" ProgID="Equation.3" ShapeID="_x0000_i1056" DrawAspect="Content" ObjectID="_1748011006" r:id="rId25"/>
         </w:object>
       </w:r>
     </w:p>
@@ -41410,7 +41416,7 @@
           <v:shape id="_x0000_i1055" type="#_x0000_t75" alt="" style="width:131.25pt;height:33.2pt;mso-width-percent:0;mso-height-percent:0;mso-width-percent:0;mso-height-percent:0" o:ole="">
             <v:imagedata r:id="rId26" o:title=""/>
           </v:shape>
-          <o:OLEObject Type="Embed" ProgID="Equation.3" ShapeID="_x0000_i1055" DrawAspect="Content" ObjectID="_1747502432" r:id="rId27"/>
+          <o:OLEObject Type="Embed" ProgID="Equation.3" ShapeID="_x0000_i1055" DrawAspect="Content" ObjectID="_1748011007" r:id="rId27"/>
         </w:object>
       </w:r>
     </w:p>
@@ -41476,7 +41482,7 @@
           <v:shape id="_x0000_i1054" type="#_x0000_t75" alt="" style="width:314.05pt;height:33.2pt;mso-width-percent:0;mso-height-percent:0;mso-width-percent:0;mso-height-percent:0" o:ole="">
             <v:imagedata r:id="rId28" o:title=""/>
           </v:shape>
-          <o:OLEObject Type="Embed" ProgID="Equation.3" ShapeID="_x0000_i1054" DrawAspect="Content" ObjectID="_1747502433" r:id="rId29"/>
+          <o:OLEObject Type="Embed" ProgID="Equation.3" ShapeID="_x0000_i1054" DrawAspect="Content" ObjectID="_1748011008" r:id="rId29"/>
         </w:object>
       </w:r>
     </w:p>
@@ -41533,7 +41539,7 @@
           <v:shape id="_x0000_i1053" type="#_x0000_t75" alt="" style="width:353.85pt;height:45.95pt;mso-width-percent:0;mso-height-percent:0;mso-width-percent:0;mso-height-percent:0" o:ole="">
             <v:imagedata r:id="rId30" o:title=""/>
           </v:shape>
-          <o:OLEObject Type="Embed" ProgID="Equation.3" ShapeID="_x0000_i1053" DrawAspect="Content" ObjectID="_1747502434" r:id="rId31"/>
+          <o:OLEObject Type="Embed" ProgID="Equation.3" ShapeID="_x0000_i1053" DrawAspect="Content" ObjectID="_1748011009" r:id="rId31"/>
         </w:object>
       </w:r>
     </w:p>
@@ -41722,7 +41728,7 @@
           <v:shape id="_x0000_i1052" type="#_x0000_t75" alt="" style="width:347.25pt;height:18.9pt;mso-width-percent:0;mso-height-percent:0;mso-width-percent:0;mso-height-percent:0" o:ole="">
             <v:imagedata r:id="rId32" o:title=""/>
           </v:shape>
-          <o:OLEObject Type="Embed" ProgID="Equation.3" ShapeID="_x0000_i1052" DrawAspect="Content" ObjectID="_1747502435" r:id="rId33"/>
+          <o:OLEObject Type="Embed" ProgID="Equation.3" ShapeID="_x0000_i1052" DrawAspect="Content" ObjectID="_1748011010" r:id="rId33"/>
         </w:object>
       </w:r>
     </w:p>
@@ -41746,7 +41752,7 @@
           <v:shape id="_x0000_i1051" type="#_x0000_t75" alt="" style="width:314.05pt;height:64.85pt;mso-width-percent:0;mso-height-percent:0;mso-width-percent:0;mso-height-percent:0" o:ole="">
             <v:imagedata r:id="rId34" o:title=""/>
           </v:shape>
-          <o:OLEObject Type="Embed" ProgID="Equation.3" ShapeID="_x0000_i1051" DrawAspect="Content" ObjectID="_1747502436" r:id="rId35"/>
+          <o:OLEObject Type="Embed" ProgID="Equation.3" ShapeID="_x0000_i1051" DrawAspect="Content" ObjectID="_1748011011" r:id="rId35"/>
         </w:object>
       </w:r>
     </w:p>
@@ -41977,7 +41983,7 @@
           <v:shape id="_x0000_i1050" type="#_x0000_t75" alt="" style="width:110.8pt;height:33.2pt;mso-width-percent:0;mso-height-percent:0;mso-width-percent:0;mso-height-percent:0" o:ole="">
             <v:imagedata r:id="rId36" o:title=""/>
           </v:shape>
-          <o:OLEObject Type="Embed" ProgID="Equation.3" ShapeID="_x0000_i1050" DrawAspect="Content" ObjectID="_1747502437" r:id="rId37"/>
+          <o:OLEObject Type="Embed" ProgID="Equation.3" ShapeID="_x0000_i1050" DrawAspect="Content" ObjectID="_1748011012" r:id="rId37"/>
         </w:object>
       </w:r>
       <w:r>
@@ -41999,7 +42005,7 @@
           <v:shape id="_x0000_i1049" type="#_x0000_t75" alt="" style="width:1in;height:33.2pt;mso-width-percent:0;mso-height-percent:0;mso-width-percent:0;mso-height-percent:0" o:ole="">
             <v:imagedata r:id="rId38" o:title=""/>
           </v:shape>
-          <o:OLEObject Type="Embed" ProgID="Equation.3" ShapeID="_x0000_i1049" DrawAspect="Content" ObjectID="_1747502438" r:id="rId39"/>
+          <o:OLEObject Type="Embed" ProgID="Equation.3" ShapeID="_x0000_i1049" DrawAspect="Content" ObjectID="_1748011013" r:id="rId39"/>
         </w:object>
       </w:r>
     </w:p>
@@ -42038,7 +42044,7 @@
           <v:shape id="_x0000_i1048" type="#_x0000_t75" alt="" style="width:176.7pt;height:33.2pt;mso-width-percent:0;mso-height-percent:0;mso-width-percent:0;mso-height-percent:0" o:ole="">
             <v:imagedata r:id="rId40" o:title=""/>
           </v:shape>
-          <o:OLEObject Type="Embed" ProgID="Equation.3" ShapeID="_x0000_i1048" DrawAspect="Content" ObjectID="_1747502439" r:id="rId41"/>
+          <o:OLEObject Type="Embed" ProgID="Equation.3" ShapeID="_x0000_i1048" DrawAspect="Content" ObjectID="_1748011014" r:id="rId41"/>
         </w:object>
       </w:r>
     </w:p>
@@ -42062,7 +42068,7 @@
           <v:shape id="_x0000_i1047" type="#_x0000_t75" alt="" style="width:223.15pt;height:45.95pt;mso-width-percent:0;mso-height-percent:0;mso-width-percent:0;mso-height-percent:0" o:ole="">
             <v:imagedata r:id="rId42" o:title=""/>
           </v:shape>
-          <o:OLEObject Type="Embed" ProgID="Equation.3" ShapeID="_x0000_i1047" DrawAspect="Content" ObjectID="_1747502440" r:id="rId43"/>
+          <o:OLEObject Type="Embed" ProgID="Equation.3" ShapeID="_x0000_i1047" DrawAspect="Content" ObjectID="_1748011015" r:id="rId43"/>
         </w:object>
       </w:r>
     </w:p>
@@ -42287,7 +42293,7 @@
           <v:shape id="_x0000_i1046" type="#_x0000_t75" alt="" style="width:110.8pt;height:12.75pt;mso-width-percent:0;mso-height-percent:0;mso-width-percent:0;mso-height-percent:0" o:ole="">
             <v:imagedata r:id="rId44" o:title=""/>
           </v:shape>
-          <o:OLEObject Type="Embed" ProgID="Equation.3" ShapeID="_x0000_i1046" DrawAspect="Content" ObjectID="_1747502441" r:id="rId45"/>
+          <o:OLEObject Type="Embed" ProgID="Equation.3" ShapeID="_x0000_i1046" DrawAspect="Content" ObjectID="_1748011016" r:id="rId45"/>
         </w:object>
       </w:r>
     </w:p>
@@ -42305,7 +42311,7 @@
           <v:shape id="_x0000_i1045" type="#_x0000_t75" alt="" style="width:4in;height:38.8pt;mso-width-percent:0;mso-height-percent:0;mso-width-percent:0;mso-height-percent:0" o:ole="">
             <v:imagedata r:id="rId46" o:title=""/>
           </v:shape>
-          <o:OLEObject Type="Embed" ProgID="Equation.3" ShapeID="_x0000_i1045" DrawAspect="Content" ObjectID="_1747502442" r:id="rId47"/>
+          <o:OLEObject Type="Embed" ProgID="Equation.3" ShapeID="_x0000_i1045" DrawAspect="Content" ObjectID="_1748011017" r:id="rId47"/>
         </w:object>
       </w:r>
     </w:p>
@@ -42323,7 +42329,7 @@
           <v:shape id="_x0000_i1044" type="#_x0000_t75" alt="" style="width:347.25pt;height:45.95pt;mso-width-percent:0;mso-height-percent:0;mso-width-percent:0;mso-height-percent:0" o:ole="">
             <v:imagedata r:id="rId48" o:title=""/>
           </v:shape>
-          <o:OLEObject Type="Embed" ProgID="Equation.3" ShapeID="_x0000_i1044" DrawAspect="Content" ObjectID="_1747502443" r:id="rId49"/>
+          <o:OLEObject Type="Embed" ProgID="Equation.3" ShapeID="_x0000_i1044" DrawAspect="Content" ObjectID="_1748011018" r:id="rId49"/>
         </w:object>
       </w:r>
     </w:p>
@@ -42347,7 +42353,7 @@
           <v:shape id="_x0000_i1043" type="#_x0000_t75" alt="" style="width:84.75pt;height:33.2pt;mso-width-percent:0;mso-height-percent:0;mso-width-percent:0;mso-height-percent:0" o:ole="">
             <v:imagedata r:id="rId50" o:title=""/>
           </v:shape>
-          <o:OLEObject Type="Embed" ProgID="Equation.3" ShapeID="_x0000_i1043" DrawAspect="Content" ObjectID="_1747502444" r:id="rId51"/>
+          <o:OLEObject Type="Embed" ProgID="Equation.3" ShapeID="_x0000_i1043" DrawAspect="Content" ObjectID="_1748011019" r:id="rId51"/>
         </w:object>
       </w:r>
       <w:r>
@@ -42365,7 +42371,7 @@
           <v:shape id="_x0000_i1042" type="#_x0000_t75" alt="" style="width:79.15pt;height:12.75pt;mso-width-percent:0;mso-height-percent:0;mso-width-percent:0;mso-height-percent:0" o:ole="">
             <v:imagedata r:id="rId52" o:title=""/>
           </v:shape>
-          <o:OLEObject Type="Embed" ProgID="Equation.3" ShapeID="_x0000_i1042" DrawAspect="Content" ObjectID="_1747502445" r:id="rId53"/>
+          <o:OLEObject Type="Embed" ProgID="Equation.3" ShapeID="_x0000_i1042" DrawAspect="Content" ObjectID="_1748011020" r:id="rId53"/>
         </w:object>
       </w:r>
       <w:r>
@@ -42380,7 +42386,7 @@
           <v:shape id="_x0000_i1041" type="#_x0000_t75" alt="" style="width:59.25pt;height:33.2pt;mso-width-percent:0;mso-height-percent:0;mso-width-percent:0;mso-height-percent:0" o:ole="">
             <v:imagedata r:id="rId54" o:title=""/>
           </v:shape>
-          <o:OLEObject Type="Embed" ProgID="Equation.3" ShapeID="_x0000_i1041" DrawAspect="Content" ObjectID="_1747502446" r:id="rId55"/>
+          <o:OLEObject Type="Embed" ProgID="Equation.3" ShapeID="_x0000_i1041" DrawAspect="Content" ObjectID="_1748011021" r:id="rId55"/>
         </w:object>
       </w:r>
       <w:r>
@@ -42398,7 +42404,7 @@
           <v:shape id="_x0000_i1040" type="#_x0000_t75" alt="" style="width:59.25pt;height:33.2pt;mso-width-percent:0;mso-height-percent:0;mso-width-percent:0;mso-height-percent:0" o:ole="">
             <v:imagedata r:id="rId56" o:title=""/>
           </v:shape>
-          <o:OLEObject Type="Embed" ProgID="Equation.3" ShapeID="_x0000_i1040" DrawAspect="Content" ObjectID="_1747502447" r:id="rId57"/>
+          <o:OLEObject Type="Embed" ProgID="Equation.3" ShapeID="_x0000_i1040" DrawAspect="Content" ObjectID="_1748011022" r:id="rId57"/>
         </w:object>
       </w:r>
     </w:p>
@@ -42431,7 +42437,7 @@
           <v:shape id="_x0000_i1039" type="#_x0000_t75" alt="" style="width:365.1pt;height:1in;mso-width-percent:0;mso-height-percent:0;mso-width-percent:0;mso-height-percent:0" o:ole="">
             <v:imagedata r:id="rId58" o:title=""/>
           </v:shape>
-          <o:OLEObject Type="Embed" ProgID="Equation.3" ShapeID="_x0000_i1039" DrawAspect="Content" ObjectID="_1747502448" r:id="rId59"/>
+          <o:OLEObject Type="Embed" ProgID="Equation.3" ShapeID="_x0000_i1039" DrawAspect="Content" ObjectID="_1748011023" r:id="rId59"/>
         </w:object>
       </w:r>
     </w:p>
@@ -50549,7 +50555,7 @@
           <v:shape id="_x0000_i1038" type="#_x0000_t75" alt="" style="width:162.9pt;height:18.9pt;mso-width-percent:0;mso-height-percent:0;mso-width-percent:0;mso-height-percent:0" o:ole="">
             <v:imagedata r:id="rId60" o:title=""/>
           </v:shape>
-          <o:OLEObject Type="Embed" ProgID="Equation.3" ShapeID="_x0000_i1038" DrawAspect="Content" ObjectID="_1747502449" r:id="rId61"/>
+          <o:OLEObject Type="Embed" ProgID="Equation.3" ShapeID="_x0000_i1038" DrawAspect="Content" ObjectID="_1748011024" r:id="rId61"/>
         </w:object>
       </w:r>
     </w:p>
@@ -50717,7 +50723,7 @@
           <v:shape id="_x0000_i1037" type="#_x0000_t75" alt="" style="width:465.2pt;height:26.05pt;mso-width-percent:0;mso-height-percent:0;mso-width-percent:0;mso-height-percent:0" o:ole="">
             <v:imagedata r:id="rId62" o:title=""/>
           </v:shape>
-          <o:OLEObject Type="Embed" ProgID="Equation.3" ShapeID="_x0000_i1037" DrawAspect="Content" ObjectID="_1747502450" r:id="rId63"/>
+          <o:OLEObject Type="Embed" ProgID="Equation.3" ShapeID="_x0000_i1037" DrawAspect="Content" ObjectID="_1748011025" r:id="rId63"/>
         </w:object>
       </w:r>
     </w:p>
@@ -50735,7 +50741,7 @@
           <v:shape id="_x0000_i1036" type="#_x0000_t75" alt="" style="width:3in;height:12.75pt;mso-width-percent:0;mso-height-percent:0;mso-width-percent:0;mso-height-percent:0" o:ole="">
             <v:imagedata r:id="rId64" o:title=""/>
           </v:shape>
-          <o:OLEObject Type="Embed" ProgID="Equation.3" ShapeID="_x0000_i1036" DrawAspect="Content" ObjectID="_1747502451" r:id="rId65"/>
+          <o:OLEObject Type="Embed" ProgID="Equation.3" ShapeID="_x0000_i1036" DrawAspect="Content" ObjectID="_1748011026" r:id="rId65"/>
         </w:object>
       </w:r>
     </w:p>
@@ -50777,7 +50783,7 @@
           <v:shape id="_x0000_i1035" type="#_x0000_t75" alt="" style="width:170.05pt;height:33.2pt;mso-width-percent:0;mso-height-percent:0;mso-width-percent:0;mso-height-percent:0" o:ole="">
             <v:imagedata r:id="rId66" o:title=""/>
           </v:shape>
-          <o:OLEObject Type="Embed" ProgID="Equation.3" ShapeID="_x0000_i1035" DrawAspect="Content" ObjectID="_1747502452" r:id="rId67"/>
+          <o:OLEObject Type="Embed" ProgID="Equation.3" ShapeID="_x0000_i1035" DrawAspect="Content" ObjectID="_1748011027" r:id="rId67"/>
         </w:object>
       </w:r>
     </w:p>
@@ -51013,7 +51019,7 @@
           <v:shape id="_x0000_i1034" type="#_x0000_t75" alt="" style="width:2in;height:26.05pt;mso-width-percent:0;mso-height-percent:0;mso-width-percent:0;mso-height-percent:0" o:ole="">
             <v:imagedata r:id="rId68" o:title=""/>
           </v:shape>
-          <o:OLEObject Type="Embed" ProgID="Equation.3" ShapeID="_x0000_i1034" DrawAspect="Content" ObjectID="_1747502453" r:id="rId69"/>
+          <o:OLEObject Type="Embed" ProgID="Equation.3" ShapeID="_x0000_i1034" DrawAspect="Content" ObjectID="_1748011028" r:id="rId69"/>
         </w:object>
       </w:r>
     </w:p>
@@ -51091,7 +51097,7 @@
           <v:shape id="_x0000_i1033" type="#_x0000_t75" alt="" style="width:151.15pt;height:26.05pt;mso-width-percent:0;mso-height-percent:0;mso-width-percent:0;mso-height-percent:0" o:ole="">
             <v:imagedata r:id="rId70" o:title=""/>
           </v:shape>
-          <o:OLEObject Type="Embed" ProgID="Equation.3" ShapeID="_x0000_i1033" DrawAspect="Content" ObjectID="_1747502454" r:id="rId71"/>
+          <o:OLEObject Type="Embed" ProgID="Equation.3" ShapeID="_x0000_i1033" DrawAspect="Content" ObjectID="_1748011029" r:id="rId71"/>
         </w:object>
       </w:r>
     </w:p>
@@ -51163,7 +51169,7 @@
           <v:shape id="_x0000_i1032" type="#_x0000_t75" alt="" style="width:151.15pt;height:26.05pt;mso-width-percent:0;mso-height-percent:0;mso-width-percent:0;mso-height-percent:0" o:ole="">
             <v:imagedata r:id="rId72" o:title=""/>
           </v:shape>
-          <o:OLEObject Type="Embed" ProgID="Equation.3" ShapeID="_x0000_i1032" DrawAspect="Content" ObjectID="_1747502455" r:id="rId73"/>
+          <o:OLEObject Type="Embed" ProgID="Equation.3" ShapeID="_x0000_i1032" DrawAspect="Content" ObjectID="_1748011030" r:id="rId73"/>
         </w:object>
       </w:r>
     </w:p>
@@ -51314,7 +51320,7 @@
           <v:shape id="_x0000_i1031" type="#_x0000_t75" alt="" style="width:5in;height:33.2pt;mso-width-percent:0;mso-height-percent:0;mso-width-percent:0;mso-height-percent:0" o:ole="">
             <v:imagedata r:id="rId74" o:title=""/>
           </v:shape>
-          <o:OLEObject Type="Embed" ProgID="Equation.3" ShapeID="_x0000_i1031" DrawAspect="Content" ObjectID="_1747502456" r:id="rId75"/>
+          <o:OLEObject Type="Embed" ProgID="Equation.3" ShapeID="_x0000_i1031" DrawAspect="Content" ObjectID="_1748011031" r:id="rId75"/>
         </w:object>
       </w:r>
     </w:p>
@@ -51356,7 +51362,7 @@
           <v:shape id="_x0000_i1030" type="#_x0000_t75" alt="" style="width:98.05pt;height:45.95pt;mso-width-percent:0;mso-height-percent:0;mso-width-percent:0;mso-height-percent:0" o:ole="">
             <v:imagedata r:id="rId76" o:title=""/>
           </v:shape>
-          <o:OLEObject Type="Embed" ProgID="Equation.3" ShapeID="_x0000_i1030" DrawAspect="Content" ObjectID="_1747502457" r:id="rId77"/>
+          <o:OLEObject Type="Embed" ProgID="Equation.3" ShapeID="_x0000_i1030" DrawAspect="Content" ObjectID="_1748011032" r:id="rId77"/>
         </w:object>
       </w:r>
     </w:p>
@@ -51390,7 +51396,7 @@
           <v:shape id="_x0000_i1029" type="#_x0000_t75" alt="" style="width:301.8pt;height:45.95pt;mso-width-percent:0;mso-height-percent:0;mso-width-percent:0;mso-height-percent:0" o:ole="">
             <v:imagedata r:id="rId78" o:title=""/>
           </v:shape>
-          <o:OLEObject Type="Embed" ProgID="Equation.3" ShapeID="_x0000_i1029" DrawAspect="Content" ObjectID="_1747502458" r:id="rId79"/>
+          <o:OLEObject Type="Embed" ProgID="Equation.3" ShapeID="_x0000_i1029" DrawAspect="Content" ObjectID="_1748011033" r:id="rId79"/>
         </w:object>
       </w:r>
     </w:p>
@@ -52562,7 +52568,7 @@
           <v:shape id="_x0000_i1028" type="#_x0000_t75" alt="" style="width:130.7pt;height:38.8pt;mso-width-percent:0;mso-height-percent:0;mso-width-percent:0;mso-height-percent:0" o:ole="" fillcolor="window">
             <v:imagedata r:id="rId80" o:title=""/>
           </v:shape>
-          <o:OLEObject Type="Embed" ProgID="Equation.3" ShapeID="_x0000_i1028" DrawAspect="Content" ObjectID="_1747502459" r:id="rId81"/>
+          <o:OLEObject Type="Embed" ProgID="Equation.3" ShapeID="_x0000_i1028" DrawAspect="Content" ObjectID="_1748011034" r:id="rId81"/>
         </w:object>
       </w:r>
     </w:p>
@@ -52937,7 +52943,7 @@
           <v:shape id="_x0000_i1027" type="#_x0000_t75" alt="" style="width:136.85pt;height:45.95pt;mso-width-percent:0;mso-height-percent:0;mso-width-percent:0;mso-height-percent:0" o:ole="">
             <v:imagedata r:id="rId82" o:title=""/>
           </v:shape>
-          <o:OLEObject Type="Embed" ProgID="Equation.3" ShapeID="_x0000_i1027" DrawAspect="Content" ObjectID="_1747502460" r:id="rId83"/>
+          <o:OLEObject Type="Embed" ProgID="Equation.3" ShapeID="_x0000_i1027" DrawAspect="Content" ObjectID="_1748011035" r:id="rId83"/>
         </w:object>
       </w:r>
       <w:r>
@@ -53229,7 +53235,7 @@
           <v:shape id="_x0000_i1026" type="#_x0000_t75" alt="" style="width:2in;height:38.8pt;mso-width-percent:0;mso-height-percent:0;mso-width-percent:0;mso-height-percent:0" o:ole="">
             <v:imagedata r:id="rId84" o:title=""/>
           </v:shape>
-          <o:OLEObject Type="Embed" ProgID="Equation.3" ShapeID="_x0000_i1026" DrawAspect="Content" ObjectID="_1747502461" r:id="rId85"/>
+          <o:OLEObject Type="Embed" ProgID="Equation.3" ShapeID="_x0000_i1026" DrawAspect="Content" ObjectID="_1748011036" r:id="rId85"/>
         </w:object>
       </w:r>
     </w:p>
@@ -53613,7 +53619,7 @@
           <v:shape id="_x0000_i1025" type="#_x0000_t75" alt="" style="width:157.8pt;height:18.9pt;mso-width-percent:0;mso-height-percent:0;mso-width-percent:0;mso-height-percent:0" o:ole="">
             <v:imagedata r:id="rId86" o:title=""/>
           </v:shape>
-          <o:OLEObject Type="Embed" ProgID="Equation.3" ShapeID="_x0000_i1025" DrawAspect="Content" ObjectID="_1747502462" r:id="rId87"/>
+          <o:OLEObject Type="Embed" ProgID="Equation.3" ShapeID="_x0000_i1025" DrawAspect="Content" ObjectID="_1748011037" r:id="rId87"/>
         </w:object>
       </w:r>
     </w:p>
@@ -54809,7 +54815,7 @@
       <w:t>.</w:t>
     </w:r>
     <w:r>
-      <w:t>06</w:t>
+      <w:t>11</w:t>
     </w:r>
     <w:r>
       <w:t>)</w:t>

</xml_diff>